<commit_message>
modulo 1 listo para entrega
</commit_message>
<xml_diff>
--- a/modulo1/sesion2/sesion2/Sesion2Memoria.docx
+++ b/modulo1/sesion2/sesion2/Sesion2Memoria.docx
@@ -7,7 +7,9 @@
     <w:sdt>
       <w:sdtPr>
         <w:rPr>
+          <w:rFonts w:eastAsiaTheme="minorHAnsi"/>
           <w:color w:val="4472C4" w:themeColor="accent1"/>
+          <w:lang w:eastAsia="en-US"/>
         </w:rPr>
         <w:id w:val="12127000"/>
         <w:docPartObj>
@@ -17,9 +19,7 @@
       </w:sdtPr>
       <w:sdtEndPr>
         <w:rPr>
-          <w:rFonts w:eastAsiaTheme="minorHAnsi"/>
           <w:color w:val="auto"/>
-          <w:lang w:eastAsia="en-US"/>
         </w:rPr>
       </w:sdtEndPr>
       <w:sdtContent>
@@ -83,7 +83,17 @@
                   <w:sz w:val="72"/>
                   <w:szCs w:val="72"/>
                 </w:rPr>
-                <w:t>SESION 1</w:t>
+                <w:t xml:space="preserve">SESION </w:t>
+              </w:r>
+              <w:r>
+                <w:rPr>
+                  <w:rFonts w:asciiTheme="majorHAnsi" w:eastAsiaTheme="majorEastAsia" w:hAnsiTheme="majorHAnsi" w:cstheme="majorBidi"/>
+                  <w:caps/>
+                  <w:color w:val="4472C4" w:themeColor="accent1"/>
+                  <w:sz w:val="72"/>
+                  <w:szCs w:val="72"/>
+                </w:rPr>
+                <w:t>2</w:t>
               </w:r>
             </w:p>
           </w:sdtContent>
@@ -454,16 +464,16 @@
     </w:p>
     <w:p>
       <w:r>
-        <w:t xml:space="preserve">En esta sesión se hace una breve introducción a Python y </w:t>
+        <w:t xml:space="preserve">En esta sesión se hace una breve introducción </w:t>
+      </w:r>
+      <w:r>
+        <w:t xml:space="preserve">la manipulación de imágenes con </w:t>
       </w:r>
       <w:proofErr w:type="spellStart"/>
       <w:r>
         <w:t>OpenCV</w:t>
       </w:r>
       <w:proofErr w:type="spellEnd"/>
-      <w:r>
-        <w:t xml:space="preserve"> como marco de trabajo para la asignatura</w:t>
-      </w:r>
     </w:p>
     <w:p>
       <w:pPr>
@@ -475,7 +485,10 @@
     </w:p>
     <w:p>
       <w:r>
-        <w:t>Desarrollar cuatro programas que se describen en el guion de la práctica en cada ejercicio</w:t>
+        <w:t xml:space="preserve">Desarrollar </w:t>
+      </w:r>
+      <w:r>
+        <w:t>los apartados del guion de prácticas como programas de Python</w:t>
       </w:r>
     </w:p>
     <w:p>
@@ -487,10 +500,591 @@
       </w:r>
     </w:p>
     <w:p>
-      <w:r>
-        <w:t>Se adjuntan los cuatro ejercicios como programas Python con el nombre correspondiente</w:t>
+      <w:pPr>
+        <w:pStyle w:val="Ttulo2"/>
+      </w:pPr>
+      <w:r>
+        <w:t>Punto 3</w:t>
       </w:r>
     </w:p>
+    <w:p>
+      <w:r>
+        <w:t xml:space="preserve">En este punto se </w:t>
+      </w:r>
+      <w:r>
+        <w:t>entrega</w:t>
+      </w:r>
+      <w:r>
+        <w:t xml:space="preserve"> un programa llamado Punto3.py en el cual se abre una imagen, se muestra por pantalla. Se obtiene su tamaño, el número total de pixeles y su tipo de dato. </w:t>
+      </w:r>
+    </w:p>
+    <w:p>
+      <w:r>
+        <w:t xml:space="preserve">Posteriormente salva la imagen recibida como argumento por línea de comando con formato .png, se redimensiona a la mitad. Se obtiene el tamaño </w:t>
+      </w:r>
+      <w:proofErr w:type="spellStart"/>
+      <w:r>
+        <w:t>reescalado</w:t>
+      </w:r>
+      <w:proofErr w:type="spellEnd"/>
+      <w:r>
+        <w:t xml:space="preserve"> y se salva en escala de grises. </w:t>
+      </w:r>
+    </w:p>
+    <w:p>
+      <w:r>
+        <w:t>Aquí un ejemplo</w:t>
+      </w:r>
+    </w:p>
+    <w:p>
+      <w:r>
+        <w:rPr>
+          <w:noProof/>
+        </w:rPr>
+        <w:drawing>
+          <wp:inline distT="0" distB="0" distL="0" distR="0" wp14:anchorId="67182DF7" wp14:editId="78684D3B">
+            <wp:extent cx="3704810" cy="2087880"/>
+            <wp:effectExtent l="0" t="0" r="0" b="7620"/>
+            <wp:docPr id="1591334772" name="Imagen 1"/>
+            <wp:cNvGraphicFramePr>
+              <a:graphicFrameLocks xmlns:a="http://schemas.openxmlformats.org/drawingml/2006/main" noChangeAspect="1"/>
+            </wp:cNvGraphicFramePr>
+            <a:graphic xmlns:a="http://schemas.openxmlformats.org/drawingml/2006/main">
+              <a:graphicData uri="http://schemas.openxmlformats.org/drawingml/2006/picture">
+                <pic:pic xmlns:pic="http://schemas.openxmlformats.org/drawingml/2006/picture">
+                  <pic:nvPicPr>
+                    <pic:cNvPr id="0" name="Picture 1"/>
+                    <pic:cNvPicPr>
+                      <a:picLocks noChangeAspect="1" noChangeArrowheads="1"/>
+                    </pic:cNvPicPr>
+                  </pic:nvPicPr>
+                  <pic:blipFill>
+                    <a:blip r:embed="rId7" cstate="print">
+                      <a:extLst>
+                        <a:ext uri="{28A0092B-C50C-407E-A947-70E740481C1C}">
+                          <a14:useLocalDpi xmlns:a14="http://schemas.microsoft.com/office/drawing/2010/main" val="0"/>
+                        </a:ext>
+                      </a:extLst>
+                    </a:blip>
+                    <a:srcRect/>
+                    <a:stretch>
+                      <a:fillRect/>
+                    </a:stretch>
+                  </pic:blipFill>
+                  <pic:spPr bwMode="auto">
+                    <a:xfrm>
+                      <a:off x="0" y="0"/>
+                      <a:ext cx="3713515" cy="2092786"/>
+                    </a:xfrm>
+                    <a:prstGeom prst="rect">
+                      <a:avLst/>
+                    </a:prstGeom>
+                    <a:noFill/>
+                    <a:ln>
+                      <a:noFill/>
+                    </a:ln>
+                  </pic:spPr>
+                </pic:pic>
+              </a:graphicData>
+            </a:graphic>
+          </wp:inline>
+        </w:drawing>
+      </w:r>
+    </w:p>
+    <w:p>
+      <w:r>
+        <w:rPr>
+          <w:noProof/>
+        </w:rPr>
+        <w:drawing>
+          <wp:inline distT="0" distB="0" distL="0" distR="0" wp14:anchorId="5FB4061F" wp14:editId="572D1AC1">
+            <wp:extent cx="2049780" cy="1155173"/>
+            <wp:effectExtent l="0" t="0" r="7620" b="6985"/>
+            <wp:docPr id="1777456594" name="Imagen 2"/>
+            <wp:cNvGraphicFramePr>
+              <a:graphicFrameLocks xmlns:a="http://schemas.openxmlformats.org/drawingml/2006/main" noChangeAspect="1"/>
+            </wp:cNvGraphicFramePr>
+            <a:graphic xmlns:a="http://schemas.openxmlformats.org/drawingml/2006/main">
+              <a:graphicData uri="http://schemas.openxmlformats.org/drawingml/2006/picture">
+                <pic:pic xmlns:pic="http://schemas.openxmlformats.org/drawingml/2006/picture">
+                  <pic:nvPicPr>
+                    <pic:cNvPr id="0" name="Picture 2"/>
+                    <pic:cNvPicPr>
+                      <a:picLocks noChangeAspect="1" noChangeArrowheads="1"/>
+                    </pic:cNvPicPr>
+                  </pic:nvPicPr>
+                  <pic:blipFill>
+                    <a:blip r:embed="rId8" cstate="print">
+                      <a:extLst>
+                        <a:ext uri="{28A0092B-C50C-407E-A947-70E740481C1C}">
+                          <a14:useLocalDpi xmlns:a14="http://schemas.microsoft.com/office/drawing/2010/main" val="0"/>
+                        </a:ext>
+                      </a:extLst>
+                    </a:blip>
+                    <a:srcRect/>
+                    <a:stretch>
+                      <a:fillRect/>
+                    </a:stretch>
+                  </pic:blipFill>
+                  <pic:spPr bwMode="auto">
+                    <a:xfrm>
+                      <a:off x="0" y="0"/>
+                      <a:ext cx="2058211" cy="1159924"/>
+                    </a:xfrm>
+                    <a:prstGeom prst="rect">
+                      <a:avLst/>
+                    </a:prstGeom>
+                    <a:noFill/>
+                    <a:ln>
+                      <a:noFill/>
+                    </a:ln>
+                  </pic:spPr>
+                </pic:pic>
+              </a:graphicData>
+            </a:graphic>
+          </wp:inline>
+        </w:drawing>
+      </w:r>
+    </w:p>
+    <w:p>
+      <w:r>
+        <w:rPr>
+          <w:noProof/>
+        </w:rPr>
+        <w:drawing>
+          <wp:inline distT="0" distB="0" distL="0" distR="0" wp14:anchorId="68E3CE5D" wp14:editId="49F500D0">
+            <wp:extent cx="3535680" cy="1992565"/>
+            <wp:effectExtent l="0" t="0" r="7620" b="8255"/>
+            <wp:docPr id="1811706553" name="Imagen 3"/>
+            <wp:cNvGraphicFramePr>
+              <a:graphicFrameLocks xmlns:a="http://schemas.openxmlformats.org/drawingml/2006/main" noChangeAspect="1"/>
+            </wp:cNvGraphicFramePr>
+            <a:graphic xmlns:a="http://schemas.openxmlformats.org/drawingml/2006/main">
+              <a:graphicData uri="http://schemas.openxmlformats.org/drawingml/2006/picture">
+                <pic:pic xmlns:pic="http://schemas.openxmlformats.org/drawingml/2006/picture">
+                  <pic:nvPicPr>
+                    <pic:cNvPr id="0" name="Picture 3"/>
+                    <pic:cNvPicPr>
+                      <a:picLocks noChangeAspect="1" noChangeArrowheads="1"/>
+                    </pic:cNvPicPr>
+                  </pic:nvPicPr>
+                  <pic:blipFill>
+                    <a:blip r:embed="rId9" cstate="print">
+                      <a:extLst>
+                        <a:ext uri="{28A0092B-C50C-407E-A947-70E740481C1C}">
+                          <a14:useLocalDpi xmlns:a14="http://schemas.microsoft.com/office/drawing/2010/main" val="0"/>
+                        </a:ext>
+                      </a:extLst>
+                    </a:blip>
+                    <a:srcRect/>
+                    <a:stretch>
+                      <a:fillRect/>
+                    </a:stretch>
+                  </pic:blipFill>
+                  <pic:spPr bwMode="auto">
+                    <a:xfrm>
+                      <a:off x="0" y="0"/>
+                      <a:ext cx="3547320" cy="1999125"/>
+                    </a:xfrm>
+                    <a:prstGeom prst="rect">
+                      <a:avLst/>
+                    </a:prstGeom>
+                    <a:noFill/>
+                    <a:ln>
+                      <a:noFill/>
+                    </a:ln>
+                  </pic:spPr>
+                </pic:pic>
+              </a:graphicData>
+            </a:graphic>
+          </wp:inline>
+        </w:drawing>
+      </w:r>
+    </w:p>
+    <w:p>
+      <w:pPr>
+        <w:pStyle w:val="Ttulo2"/>
+      </w:pPr>
+      <w:r>
+        <w:lastRenderedPageBreak/>
+        <w:t>Punto 4</w:t>
+      </w:r>
+    </w:p>
+    <w:p>
+      <w:r>
+        <w:t>En este apartado se aporta un programa llamado Punto4.py en el cual se coje una región de interés y se pinta en rojo. También se aportará la imagen Politecnica1.jpg, que se muestra incrustada aquí también</w:t>
+      </w:r>
+    </w:p>
+    <w:p>
+      <w:r>
+        <w:rPr>
+          <w:noProof/>
+        </w:rPr>
+        <w:drawing>
+          <wp:inline distT="0" distB="0" distL="0" distR="0" wp14:anchorId="404DAEA2" wp14:editId="6838111A">
+            <wp:extent cx="4015797" cy="2263140"/>
+            <wp:effectExtent l="0" t="0" r="3810" b="3810"/>
+            <wp:docPr id="149917842" name="Imagen 4"/>
+            <wp:cNvGraphicFramePr>
+              <a:graphicFrameLocks xmlns:a="http://schemas.openxmlformats.org/drawingml/2006/main" noChangeAspect="1"/>
+            </wp:cNvGraphicFramePr>
+            <a:graphic xmlns:a="http://schemas.openxmlformats.org/drawingml/2006/main">
+              <a:graphicData uri="http://schemas.openxmlformats.org/drawingml/2006/picture">
+                <pic:pic xmlns:pic="http://schemas.openxmlformats.org/drawingml/2006/picture">
+                  <pic:nvPicPr>
+                    <pic:cNvPr id="0" name="Picture 4"/>
+                    <pic:cNvPicPr>
+                      <a:picLocks noChangeAspect="1" noChangeArrowheads="1"/>
+                    </pic:cNvPicPr>
+                  </pic:nvPicPr>
+                  <pic:blipFill>
+                    <a:blip r:embed="rId10" cstate="print">
+                      <a:extLst>
+                        <a:ext uri="{28A0092B-C50C-407E-A947-70E740481C1C}">
+                          <a14:useLocalDpi xmlns:a14="http://schemas.microsoft.com/office/drawing/2010/main" val="0"/>
+                        </a:ext>
+                      </a:extLst>
+                    </a:blip>
+                    <a:srcRect/>
+                    <a:stretch>
+                      <a:fillRect/>
+                    </a:stretch>
+                  </pic:blipFill>
+                  <pic:spPr bwMode="auto">
+                    <a:xfrm>
+                      <a:off x="0" y="0"/>
+                      <a:ext cx="4018552" cy="2264693"/>
+                    </a:xfrm>
+                    <a:prstGeom prst="rect">
+                      <a:avLst/>
+                    </a:prstGeom>
+                    <a:noFill/>
+                    <a:ln>
+                      <a:noFill/>
+                    </a:ln>
+                  </pic:spPr>
+                </pic:pic>
+              </a:graphicData>
+            </a:graphic>
+          </wp:inline>
+        </w:drawing>
+      </w:r>
+    </w:p>
+    <w:p>
+      <w:pPr>
+        <w:pStyle w:val="Ttulo2"/>
+      </w:pPr>
+      <w:r>
+        <w:t>Punto 5</w:t>
+      </w:r>
+    </w:p>
+    <w:p>
+      <w:r>
+        <w:t xml:space="preserve">En este </w:t>
+      </w:r>
+      <w:r>
+        <w:t xml:space="preserve">punto se aporta un programa llamado punto5.py en el cual se juega con la asignación y copia de variables para producir imágenes distintas. El </w:t>
+      </w:r>
+      <w:proofErr w:type="spellStart"/>
+      <w:r>
+        <w:t>ejempolo</w:t>
+      </w:r>
+      <w:proofErr w:type="spellEnd"/>
+      <w:r>
+        <w:t xml:space="preserve"> según el enunciado es abrir una imagen (minion.jpg y genera otras dos imágenes una que es igual (copia.png) y otra modificada (modificada.png)</w:t>
+      </w:r>
+    </w:p>
+    <w:p>
+      <w:pPr>
+        <w:pStyle w:val="Ttulo2"/>
+      </w:pPr>
+      <w:r>
+        <w:t>Punto 6.1</w:t>
+      </w:r>
+    </w:p>
+    <w:p>
+      <w:r>
+        <w:t xml:space="preserve">El primer script dibujará dos rectángulos de color diferente en dos </w:t>
+      </w:r>
+      <w:proofErr w:type="spellStart"/>
+      <w:r>
+        <w:t>ROIs</w:t>
+      </w:r>
+      <w:proofErr w:type="spellEnd"/>
+      <w:r>
+        <w:t xml:space="preserve"> del rostro (por</w:t>
+      </w:r>
+      <w:r>
+        <w:br/>
+        <w:t>ejemplo, ojo y boca).</w:t>
+      </w:r>
+    </w:p>
+    <w:p>
+      <w:r>
+        <w:rPr>
+          <w:noProof/>
+        </w:rPr>
+        <w:drawing>
+          <wp:inline distT="0" distB="0" distL="0" distR="0" wp14:anchorId="61130B3C" wp14:editId="7F2D396E">
+            <wp:extent cx="2484120" cy="2431571"/>
+            <wp:effectExtent l="0" t="0" r="0" b="6985"/>
+            <wp:docPr id="1736334444" name="Imagen 1"/>
+            <wp:cNvGraphicFramePr>
+              <a:graphicFrameLocks xmlns:a="http://schemas.openxmlformats.org/drawingml/2006/main" noChangeAspect="1"/>
+            </wp:cNvGraphicFramePr>
+            <a:graphic xmlns:a="http://schemas.openxmlformats.org/drawingml/2006/main">
+              <a:graphicData uri="http://schemas.openxmlformats.org/drawingml/2006/picture">
+                <pic:pic xmlns:pic="http://schemas.openxmlformats.org/drawingml/2006/picture">
+                  <pic:nvPicPr>
+                    <pic:cNvPr id="0" name="Picture 1"/>
+                    <pic:cNvPicPr>
+                      <a:picLocks noChangeAspect="1" noChangeArrowheads="1"/>
+                    </pic:cNvPicPr>
+                  </pic:nvPicPr>
+                  <pic:blipFill>
+                    <a:blip r:embed="rId11">
+                      <a:extLst>
+                        <a:ext uri="{28A0092B-C50C-407E-A947-70E740481C1C}">
+                          <a14:useLocalDpi xmlns:a14="http://schemas.microsoft.com/office/drawing/2010/main" val="0"/>
+                        </a:ext>
+                      </a:extLst>
+                    </a:blip>
+                    <a:srcRect/>
+                    <a:stretch>
+                      <a:fillRect/>
+                    </a:stretch>
+                  </pic:blipFill>
+                  <pic:spPr bwMode="auto">
+                    <a:xfrm>
+                      <a:off x="0" y="0"/>
+                      <a:ext cx="2487429" cy="2434810"/>
+                    </a:xfrm>
+                    <a:prstGeom prst="rect">
+                      <a:avLst/>
+                    </a:prstGeom>
+                    <a:noFill/>
+                    <a:ln>
+                      <a:noFill/>
+                    </a:ln>
+                  </pic:spPr>
+                </pic:pic>
+              </a:graphicData>
+            </a:graphic>
+          </wp:inline>
+        </w:drawing>
+      </w:r>
+    </w:p>
+    <w:p/>
+    <w:p/>
+    <w:p/>
+    <w:p/>
+    <w:p>
+      <w:pPr>
+        <w:pStyle w:val="Ttulo2"/>
+      </w:pPr>
+      <w:r>
+        <w:lastRenderedPageBreak/>
+        <w:t>Punto 6.2</w:t>
+      </w:r>
+    </w:p>
+    <w:p>
+      <w:r>
+        <w:t>El segundo script extraerá una imagen con la ROI de la cara del alumno.</w:t>
+      </w:r>
+    </w:p>
+    <w:p>
+      <w:r>
+        <w:rPr>
+          <w:noProof/>
+        </w:rPr>
+        <w:drawing>
+          <wp:inline distT="0" distB="0" distL="0" distR="0" wp14:anchorId="268CB285" wp14:editId="1C0956B7">
+            <wp:extent cx="1714500" cy="2095500"/>
+            <wp:effectExtent l="0" t="0" r="0" b="0"/>
+            <wp:docPr id="714881559" name="Imagen 3"/>
+            <wp:cNvGraphicFramePr>
+              <a:graphicFrameLocks xmlns:a="http://schemas.openxmlformats.org/drawingml/2006/main" noChangeAspect="1"/>
+            </wp:cNvGraphicFramePr>
+            <a:graphic xmlns:a="http://schemas.openxmlformats.org/drawingml/2006/main">
+              <a:graphicData uri="http://schemas.openxmlformats.org/drawingml/2006/picture">
+                <pic:pic xmlns:pic="http://schemas.openxmlformats.org/drawingml/2006/picture">
+                  <pic:nvPicPr>
+                    <pic:cNvPr id="0" name="Picture 3"/>
+                    <pic:cNvPicPr>
+                      <a:picLocks noChangeAspect="1" noChangeArrowheads="1"/>
+                    </pic:cNvPicPr>
+                  </pic:nvPicPr>
+                  <pic:blipFill>
+                    <a:blip r:embed="rId12">
+                      <a:extLst>
+                        <a:ext uri="{28A0092B-C50C-407E-A947-70E740481C1C}">
+                          <a14:useLocalDpi xmlns:a14="http://schemas.microsoft.com/office/drawing/2010/main" val="0"/>
+                        </a:ext>
+                      </a:extLst>
+                    </a:blip>
+                    <a:srcRect/>
+                    <a:stretch>
+                      <a:fillRect/>
+                    </a:stretch>
+                  </pic:blipFill>
+                  <pic:spPr bwMode="auto">
+                    <a:xfrm>
+                      <a:off x="0" y="0"/>
+                      <a:ext cx="1714500" cy="2095500"/>
+                    </a:xfrm>
+                    <a:prstGeom prst="rect">
+                      <a:avLst/>
+                    </a:prstGeom>
+                    <a:noFill/>
+                    <a:ln>
+                      <a:noFill/>
+                    </a:ln>
+                  </pic:spPr>
+                </pic:pic>
+              </a:graphicData>
+            </a:graphic>
+          </wp:inline>
+        </w:drawing>
+      </w:r>
+    </w:p>
+    <w:p>
+      <w:pPr>
+        <w:pStyle w:val="Ttulo2"/>
+      </w:pPr>
+      <w:r>
+        <w:t>Punto 6.3</w:t>
+      </w:r>
+    </w:p>
+    <w:p>
+      <w:r>
+        <w:t>El tercer script reemplazará el sol de la imagen sol.jpg por la cara del alumno extraída en el</w:t>
+      </w:r>
+      <w:r>
+        <w:br/>
+        <w:t>script 2. Muy posiblemente, el tamaño de la ROI de la cara extraída no se adecúe al tamaño</w:t>
+      </w:r>
+      <w:r>
+        <w:br/>
+        <w:t>del sol. Para resolver este problema puede probar a redimensionar la imagen de la ROI del</w:t>
+      </w:r>
+      <w:r>
+        <w:br/>
+        <w:t xml:space="preserve">rostro a través de la función de </w:t>
+      </w:r>
+      <w:proofErr w:type="spellStart"/>
+      <w:proofErr w:type="gramStart"/>
+      <w:r>
+        <w:t>OpenCV</w:t>
+      </w:r>
+      <w:proofErr w:type="spellEnd"/>
+      <w:r>
+        <w:t xml:space="preserve">  </w:t>
+      </w:r>
+      <w:proofErr w:type="spellStart"/>
+      <w:r>
+        <w:t>resize</w:t>
+      </w:r>
+      <w:proofErr w:type="spellEnd"/>
+      <w:proofErr w:type="gramEnd"/>
+      <w:r>
+        <w:t xml:space="preserve">  (por ejemplo,  </w:t>
+      </w:r>
+      <w:proofErr w:type="spellStart"/>
+      <w:r>
+        <w:t>newImg</w:t>
+      </w:r>
+      <w:proofErr w:type="spellEnd"/>
+      <w:r>
+        <w:t>=cv2.resize(</w:t>
+      </w:r>
+      <w:proofErr w:type="spellStart"/>
+      <w:r>
+        <w:t>img</w:t>
+      </w:r>
+      <w:proofErr w:type="spellEnd"/>
+      <w:r>
+        <w:t>,</w:t>
+      </w:r>
+      <w:r>
+        <w:br/>
+        <w:t>(</w:t>
+      </w:r>
+      <w:proofErr w:type="spellStart"/>
+      <w:r>
+        <w:t>width</w:t>
+      </w:r>
+      <w:proofErr w:type="spellEnd"/>
+      <w:r>
+        <w:t xml:space="preserve">, </w:t>
+      </w:r>
+      <w:proofErr w:type="spellStart"/>
+      <w:r>
+        <w:t>height</w:t>
+      </w:r>
+      <w:proofErr w:type="spellEnd"/>
+      <w:r>
+        <w:t>)).</w:t>
+      </w:r>
+    </w:p>
+    <w:p>
+      <w:r>
+        <w:br/>
+      </w:r>
+      <w:r>
+        <w:rPr>
+          <w:noProof/>
+        </w:rPr>
+        <w:drawing>
+          <wp:inline distT="0" distB="0" distL="0" distR="0" wp14:anchorId="36A67858" wp14:editId="1618134D">
+            <wp:extent cx="3467100" cy="1961584"/>
+            <wp:effectExtent l="0" t="0" r="0" b="635"/>
+            <wp:docPr id="1716130437" name="Imagen 5"/>
+            <wp:cNvGraphicFramePr>
+              <a:graphicFrameLocks xmlns:a="http://schemas.openxmlformats.org/drawingml/2006/main" noChangeAspect="1"/>
+            </wp:cNvGraphicFramePr>
+            <a:graphic xmlns:a="http://schemas.openxmlformats.org/drawingml/2006/main">
+              <a:graphicData uri="http://schemas.openxmlformats.org/drawingml/2006/picture">
+                <pic:pic xmlns:pic="http://schemas.openxmlformats.org/drawingml/2006/picture">
+                  <pic:nvPicPr>
+                    <pic:cNvPr id="0" name="Picture 5"/>
+                    <pic:cNvPicPr>
+                      <a:picLocks noChangeAspect="1" noChangeArrowheads="1"/>
+                    </pic:cNvPicPr>
+                  </pic:nvPicPr>
+                  <pic:blipFill>
+                    <a:blip r:embed="rId13" cstate="print">
+                      <a:extLst>
+                        <a:ext uri="{28A0092B-C50C-407E-A947-70E740481C1C}">
+                          <a14:useLocalDpi xmlns:a14="http://schemas.microsoft.com/office/drawing/2010/main" val="0"/>
+                        </a:ext>
+                      </a:extLst>
+                    </a:blip>
+                    <a:srcRect/>
+                    <a:stretch>
+                      <a:fillRect/>
+                    </a:stretch>
+                  </pic:blipFill>
+                  <pic:spPr bwMode="auto">
+                    <a:xfrm>
+                      <a:off x="0" y="0"/>
+                      <a:ext cx="3472348" cy="1964553"/>
+                    </a:xfrm>
+                    <a:prstGeom prst="rect">
+                      <a:avLst/>
+                    </a:prstGeom>
+                    <a:noFill/>
+                    <a:ln>
+                      <a:noFill/>
+                    </a:ln>
+                  </pic:spPr>
+                </pic:pic>
+              </a:graphicData>
+            </a:graphic>
+          </wp:inline>
+        </w:drawing>
+      </w:r>
+    </w:p>
+    <w:p/>
     <w:sectPr>
       <w:pgSz w:w="11906" w:h="16838"/>
       <w:pgMar w:top="1417" w:right="1701" w:bottom="1417" w:left="1701" w:header="708" w:footer="708" w:gutter="0"/>
@@ -1020,6 +1614,28 @@
       <w:szCs w:val="32"/>
     </w:rPr>
   </w:style>
+  <w:style w:type="paragraph" w:styleId="Ttulo2">
+    <w:name w:val="heading 2"/>
+    <w:basedOn w:val="Normal"/>
+    <w:next w:val="Normal"/>
+    <w:link w:val="Ttulo2Car"/>
+    <w:uiPriority w:val="9"/>
+    <w:unhideWhenUsed/>
+    <w:qFormat/>
+    <w:rsid w:val="00D91AF7"/>
+    <w:pPr>
+      <w:keepNext/>
+      <w:keepLines/>
+      <w:spacing w:before="40" w:after="0"/>
+      <w:outlineLvl w:val="1"/>
+    </w:pPr>
+    <w:rPr>
+      <w:rFonts w:asciiTheme="majorHAnsi" w:eastAsiaTheme="majorEastAsia" w:hAnsiTheme="majorHAnsi" w:cstheme="majorBidi"/>
+      <w:color w:val="2F5496" w:themeColor="accent1" w:themeShade="BF"/>
+      <w:sz w:val="26"/>
+      <w:szCs w:val="26"/>
+    </w:rPr>
+  </w:style>
   <w:style w:type="character" w:default="1" w:styleId="Fuentedeprrafopredeter">
     <w:name w:val="Default Paragraph Font"/>
     <w:uiPriority w:val="1"/>
@@ -1094,6 +1710,19 @@
       <w:color w:val="2F5496" w:themeColor="accent1" w:themeShade="BF"/>
       <w:sz w:val="32"/>
       <w:szCs w:val="32"/>
+    </w:rPr>
+  </w:style>
+  <w:style w:type="character" w:customStyle="1" w:styleId="Ttulo2Car">
+    <w:name w:val="Título 2 Car"/>
+    <w:basedOn w:val="Fuentedeprrafopredeter"/>
+    <w:link w:val="Ttulo2"/>
+    <w:uiPriority w:val="9"/>
+    <w:rsid w:val="00D91AF7"/>
+    <w:rPr>
+      <w:rFonts w:asciiTheme="majorHAnsi" w:eastAsiaTheme="majorEastAsia" w:hAnsiTheme="majorHAnsi" w:cstheme="majorBidi"/>
+      <w:color w:val="2F5496" w:themeColor="accent1" w:themeShade="BF"/>
+      <w:sz w:val="26"/>
+      <w:szCs w:val="26"/>
     </w:rPr>
   </w:style>
 </w:styles>
@@ -1215,6 +1844,9 @@
     <w:rsidRoot w:val="000B5D73"/>
     <w:rsid w:val="000B5D73"/>
     <w:rsid w:val="00B97421"/>
+    <w:rsid w:val="00E02DD2"/>
+    <w:rsid w:val="00E64BB0"/>
+    <w:rsid w:val="00EB3882"/>
   </w:rsids>
   <m:mathPr>
     <m:mathFont m:val="Cambria Math"/>

</xml_diff>